<commit_message>
Pridaná odsek o zlepšovaní riešenia do dokumentácie.
</commit_message>
<xml_diff>
--- a/Smreček_Zadanie3_Dokumentácia.docx
+++ b/Smreček_Zadanie3_Dokumentácia.docx
@@ -2317,8 +2317,6 @@
       <w:r>
         <w:br w:type="page"/>
       </w:r>
-      <w:bookmarkStart w:id="0" w:name="_GoBack"/>
-      <w:bookmarkEnd w:id="0"/>
     </w:p>
     <w:p>
       <w:pPr>
@@ -2328,12 +2326,12 @@
           <w:numId w:val="2"/>
         </w:numPr>
       </w:pPr>
-      <w:bookmarkStart w:id="1" w:name="_Toc56974084"/>
+      <w:bookmarkStart w:id="0" w:name="_Toc56974084"/>
       <w:r>
         <w:lastRenderedPageBreak/>
         <w:t>Zadanie</w:t>
       </w:r>
-      <w:bookmarkEnd w:id="1"/>
+      <w:bookmarkEnd w:id="0"/>
     </w:p>
     <w:p/>
     <w:p>
@@ -2369,92 +2367,92 @@
           <w:numId w:val="2"/>
         </w:numPr>
       </w:pPr>
-      <w:bookmarkStart w:id="2" w:name="_Toc56974085"/>
+      <w:bookmarkStart w:id="1" w:name="_Toc56974085"/>
       <w:r>
         <w:t>Reprezentácia údajov</w:t>
       </w:r>
+      <w:bookmarkEnd w:id="1"/>
+    </w:p>
+    <w:p/>
+    <w:p>
+      <w:r>
+        <w:t xml:space="preserve">Keďže je problém riešený genetickým algoritmom, reprezentácia údajov pripomína (aj keď vzdialene) biologické štruktúry a ich DNA. </w:t>
+      </w:r>
+    </w:p>
+    <w:p>
+      <w:r>
+        <w:t>GÉN – v tomto prípade je to dvojica čísel X a Y reprezentujúcich súradnice mesta</w:t>
+      </w:r>
+    </w:p>
+    <w:p>
+      <w:r>
+        <w:t xml:space="preserve">CHROMOZÓM – v komentároch v kóde používam pojem jedinec – je v tomto prípade permutácia všetkých génov, </w:t>
+      </w:r>
+      <w:proofErr w:type="spellStart"/>
+      <w:r>
+        <w:t>tj</w:t>
+      </w:r>
+      <w:proofErr w:type="spellEnd"/>
+      <w:r>
+        <w:t>. permutácia všetkých súradníc miest</w:t>
+      </w:r>
+    </w:p>
+    <w:p>
+      <w:r>
+        <w:t>POPULÁCIA – skupina chromozómov, jedincov, udržiavaná v zozname</w:t>
+      </w:r>
+    </w:p>
+    <w:p>
+      <w:r>
+        <w:t>FITNES – funkcia na ohodnotenie chromozómy vypočítaná ako 1/(dĺžka cesty)</w:t>
+      </w:r>
+    </w:p>
+    <w:p/>
+    <w:p>
+      <w:pPr>
+        <w:pStyle w:val="Nadpis2"/>
+      </w:pPr>
+      <w:bookmarkStart w:id="2" w:name="_Toc56974086"/>
+      <w:r>
+        <w:t>Gén</w:t>
+      </w:r>
       <w:bookmarkEnd w:id="2"/>
     </w:p>
+    <w:p>
+      <w:r>
+        <w:t xml:space="preserve">Gény, súradnice miest, sú náhodne vygenerované funkciou </w:t>
+      </w:r>
+      <w:proofErr w:type="spellStart"/>
+      <w:r>
+        <w:rPr>
+          <w:rStyle w:val="KdChar"/>
+        </w:rPr>
+        <w:t>generuj_suradnice</w:t>
+      </w:r>
+      <w:proofErr w:type="spellEnd"/>
+      <w:r>
+        <w:t>, ktorá vygeneruje počet miest na mape v rozsahu od 20 do 40 miest a potom pre každé mesto vygeneruje 2 súradnice</w:t>
+      </w:r>
+      <w:r>
+        <w:t xml:space="preserve"> ako dvojprvkový zoznam</w:t>
+      </w:r>
+      <w:r>
+        <w:t>. Ak sa v zozname miest mesto s takýmito súradnicami ešte nenachádza, zapíše ho do zoznamu miest. Ak sa tam nachádza, nezapíše ho do zoznamu miest a vygeneruje ďalšie súradnice.</w:t>
+      </w:r>
+      <w:r>
+        <w:t xml:space="preserve"> Funkcia vráti zoznam miest, čo je vlastne dvojrozmerný zoznam, kde sa na každej z pozícií 0 až (počet miest -1) nachádzajú súradnice mesta.</w:t>
+      </w:r>
+    </w:p>
     <w:p/>
     <w:p>
-      <w:r>
-        <w:t xml:space="preserve">Keďže je problém riešený genetickým algoritmom, reprezentácia údajov pripomína (aj keď vzdialene) biologické štruktúry a ich DNA. </w:t>
-      </w:r>
-    </w:p>
-    <w:p>
-      <w:r>
-        <w:t>GÉN – v tomto prípade je to dvojica čísel X a Y reprezentujúcich súradnice mesta</w:t>
-      </w:r>
-    </w:p>
-    <w:p>
-      <w:r>
-        <w:t xml:space="preserve">CHROMOZÓM – v komentároch v kóde používam pojem jedinec – je v tomto prípade permutácia všetkých génov, </w:t>
-      </w:r>
-      <w:proofErr w:type="spellStart"/>
-      <w:r>
-        <w:t>tj</w:t>
-      </w:r>
-      <w:proofErr w:type="spellEnd"/>
-      <w:r>
-        <w:t>. permutácia všetkých súradníc miest</w:t>
-      </w:r>
-    </w:p>
-    <w:p>
-      <w:r>
-        <w:t>POPULÁCIA – skupina chromozómov, jedincov, udržiavaná v zozname</w:t>
-      </w:r>
-    </w:p>
-    <w:p>
-      <w:r>
-        <w:t>FITNES – funkcia na ohodnotenie chromozómy vypočítaná ako 1/(dĺžka cesty)</w:t>
-      </w:r>
-    </w:p>
-    <w:p/>
-    <w:p>
       <w:pPr>
         <w:pStyle w:val="Nadpis2"/>
       </w:pPr>
-      <w:bookmarkStart w:id="3" w:name="_Toc56974086"/>
-      <w:r>
-        <w:t>Gén</w:t>
+      <w:bookmarkStart w:id="3" w:name="_Toc56974087"/>
+      <w:r>
+        <w:t>Chromozóm</w:t>
       </w:r>
       <w:bookmarkEnd w:id="3"/>
-    </w:p>
-    <w:p>
-      <w:r>
-        <w:t xml:space="preserve">Gény, súradnice miest, sú náhodne vygenerované funkciou </w:t>
-      </w:r>
-      <w:proofErr w:type="spellStart"/>
-      <w:r>
-        <w:rPr>
-          <w:rStyle w:val="KdChar"/>
-        </w:rPr>
-        <w:t>generuj_suradnice</w:t>
-      </w:r>
-      <w:proofErr w:type="spellEnd"/>
-      <w:r>
-        <w:t>, ktorá vygeneruje počet miest na mape v rozsahu od 20 do 40 miest a potom pre každé mesto vygeneruje 2 súradnice</w:t>
-      </w:r>
-      <w:r>
-        <w:t xml:space="preserve"> ako dvojprvkový zoznam</w:t>
-      </w:r>
-      <w:r>
-        <w:t>. Ak sa v zozname miest mesto s takýmito súradnicami ešte nenachádza, zapíše ho do zoznamu miest. Ak sa tam nachádza, nezapíše ho do zoznamu miest a vygeneruje ďalšie súradnice.</w:t>
-      </w:r>
-      <w:r>
-        <w:t xml:space="preserve"> Funkcia vráti zoznam miest, čo je vlastne dvojrozmerný zoznam, kde sa na každej z pozícií 0 až (počet miest -1) nachádzajú súradnice mesta.</w:t>
-      </w:r>
-    </w:p>
-    <w:p/>
-    <w:p>
-      <w:pPr>
-        <w:pStyle w:val="Nadpis2"/>
-      </w:pPr>
-      <w:bookmarkStart w:id="4" w:name="_Toc56974087"/>
-      <w:r>
-        <w:t>Chromozóm</w:t>
-      </w:r>
-      <w:bookmarkEnd w:id="4"/>
     </w:p>
     <w:p>
       <w:r>
@@ -2519,38 +2517,38 @@
       <w:pPr>
         <w:pStyle w:val="Nadpis2"/>
       </w:pPr>
-      <w:bookmarkStart w:id="5" w:name="_Toc56974088"/>
+      <w:bookmarkStart w:id="4" w:name="_Toc56974088"/>
       <w:r>
         <w:t>Populácia</w:t>
       </w:r>
+      <w:bookmarkEnd w:id="4"/>
+    </w:p>
+    <w:p>
+      <w:r>
+        <w:t xml:space="preserve">Populácia je v programe reprezentovaná v zozname jedincov, ktorý je vytvorený a modifikovaný vo funkcií </w:t>
+      </w:r>
+      <w:proofErr w:type="spellStart"/>
+      <w:r>
+        <w:rPr>
+          <w:rStyle w:val="KdChar"/>
+        </w:rPr>
+        <w:t>geneticky_algoritmus</w:t>
+      </w:r>
+      <w:proofErr w:type="spellEnd"/>
+      <w:r>
+        <w:t>.</w:t>
+      </w:r>
+    </w:p>
+    <w:p/>
+    <w:p>
+      <w:pPr>
+        <w:pStyle w:val="Nadpis2"/>
+      </w:pPr>
+      <w:bookmarkStart w:id="5" w:name="_Toc56974089"/>
+      <w:r>
+        <w:t>Fitnes</w:t>
+      </w:r>
       <w:bookmarkEnd w:id="5"/>
-    </w:p>
-    <w:p>
-      <w:r>
-        <w:t xml:space="preserve">Populácia je v programe reprezentovaná v zozname jedincov, ktorý je vytvorený a modifikovaný vo funkcií </w:t>
-      </w:r>
-      <w:proofErr w:type="spellStart"/>
-      <w:r>
-        <w:rPr>
-          <w:rStyle w:val="KdChar"/>
-        </w:rPr>
-        <w:t>geneticky_algoritmus</w:t>
-      </w:r>
-      <w:proofErr w:type="spellEnd"/>
-      <w:r>
-        <w:t>.</w:t>
-      </w:r>
-    </w:p>
-    <w:p/>
-    <w:p>
-      <w:pPr>
-        <w:pStyle w:val="Nadpis2"/>
-      </w:pPr>
-      <w:bookmarkStart w:id="6" w:name="_Toc56974089"/>
-      <w:r>
-        <w:t>Fitnes</w:t>
-      </w:r>
-      <w:bookmarkEnd w:id="6"/>
     </w:p>
     <w:p>
       <w:r>
@@ -2703,11 +2701,11 @@
           <w:numId w:val="2"/>
         </w:numPr>
       </w:pPr>
-      <w:bookmarkStart w:id="7" w:name="_Toc56974090"/>
+      <w:bookmarkStart w:id="6" w:name="_Toc56974090"/>
       <w:r>
         <w:t>Opis algoritmu</w:t>
       </w:r>
-      <w:bookmarkEnd w:id="7"/>
+      <w:bookmarkEnd w:id="6"/>
     </w:p>
     <w:p/>
     <w:p>
@@ -2846,119 +2844,119 @@
       <w:pPr>
         <w:pStyle w:val="Nadpis2"/>
       </w:pPr>
-      <w:bookmarkStart w:id="8" w:name="_Toc56974091"/>
+      <w:bookmarkStart w:id="7" w:name="_Toc56974091"/>
       <w:r>
         <w:lastRenderedPageBreak/>
         <w:t>Tvorba populácie</w:t>
       </w:r>
+      <w:bookmarkEnd w:id="7"/>
+    </w:p>
+    <w:p>
+      <w:r>
+        <w:t xml:space="preserve">Z pôvodne zadaného zoznamu súradníc sa vytvorí inštancia triedy </w:t>
+      </w:r>
+      <w:r>
+        <w:rPr>
+          <w:rStyle w:val="KdChar"/>
+        </w:rPr>
+        <w:t>Graf</w:t>
+      </w:r>
+      <w:r>
+        <w:t xml:space="preserve">. Vytváraním permutácií pôvodného grafu sa vytvorí prvá populácia o zadanom počte jedincov. Každému z týchto jedincov pri jeho vytváraní trieda </w:t>
+      </w:r>
+      <w:r>
+        <w:rPr>
+          <w:rStyle w:val="KdChar"/>
+        </w:rPr>
+        <w:t>Graf</w:t>
+      </w:r>
+      <w:r>
+        <w:t xml:space="preserve"> vypočíta počet miest, dĺžku cesty a fitnes.</w:t>
+      </w:r>
+    </w:p>
+    <w:p>
+      <w:r>
+        <w:t>Takto vytvorená populácia vstupuje do evolučného cyklu ktorý prebehne zadaný počet generácií krát. V tomto cykle je vytvorené pole pravdepodobností, v ktorom sú uložené číselné hodnoty fitnes všetkých jedincov v populácií. Index do poľa pravdepodobností, na ktorom je uložený fitnes jedinca zodpovedá indexu  do poľa populácie, kde je uložený konkrétny jedinec.</w:t>
+      </w:r>
+      <w:r>
+        <w:t xml:space="preserve"> Takto vytvorené pole pravdepodobností vstupuje do funkcie na výber rodičov. Táto funkcia je jedným zo vstupných argumentov tohto algoritmu. Výbery rodičov budú samostatne popísané v nasledujúcej podkapitole. Funkcia na výber rodičov vráti dvojice rodičov. Dvojíc rodičov je polovičný počet oproti členom populácie, pretože každá dvojica rodičov splodí 2 potomkov. Z toho vyplýva, že v mojom programe musí byť počet členov populácie párne číslo.</w:t>
+      </w:r>
+    </w:p>
+    <w:p>
+      <w:r>
+        <w:t xml:space="preserve">Tieto dvojice rodičov ďalej vstupujú do funkcie </w:t>
+      </w:r>
+      <w:proofErr w:type="spellStart"/>
+      <w:r>
+        <w:rPr>
+          <w:rStyle w:val="KdChar"/>
+        </w:rPr>
+        <w:t>porod</w:t>
+      </w:r>
+      <w:proofErr w:type="spellEnd"/>
+      <w:r>
+        <w:t>, ktorá vytvorí deti týchto zadaných dvojíc rodičov. Tvorba detí rodičov bude popísaná v samostatnej podkapitole. Počet detí vrátený touto funkciou je zhodný s počtom členov pôvodnej populácie.</w:t>
+      </w:r>
+    </w:p>
+    <w:p>
+      <w:r>
+        <w:t xml:space="preserve">V prípade, že je zvolená možnosť na použitie metódy „Nová Krv“, 2 náhodné deti </w:t>
+      </w:r>
+      <w:r>
+        <w:t xml:space="preserve">z novej populácie </w:t>
+      </w:r>
+      <w:r>
+        <w:t>budú zabité a nahradené 2 novými</w:t>
+      </w:r>
+      <w:r>
+        <w:t xml:space="preserve"> jedincami,</w:t>
+      </w:r>
+      <w:r>
+        <w:t xml:space="preserve"> permutáciami pôvodného grafu.</w:t>
+      </w:r>
+    </w:p>
+    <w:p>
+      <w:r>
+        <w:t>V prípade zvolenia možnosti „Ponechanie najlepšieho jedinca“ bude najhoršie dieťa v novej populácií nahradené najlepším z rodičov.</w:t>
+      </w:r>
+    </w:p>
+    <w:p>
+      <w:r>
+        <w:t>Populácia rodičov je na konci cyklu nahradená populáciou detí a cyklus evolúcie sa vracia na začiatok, kedy sa opäť vyberajú rodičia, tvoria deti nahrádza populácia rodičov populáciou detí. Cyklus prebehne zadaný počet generácií krát.</w:t>
+      </w:r>
+    </w:p>
+    <w:p/>
+    <w:p>
+      <w:pPr>
+        <w:pStyle w:val="Nadpis2"/>
+      </w:pPr>
+      <w:r>
+        <w:t xml:space="preserve"> </w:t>
+      </w:r>
+      <w:bookmarkStart w:id="8" w:name="_Toc56974092"/>
+      <w:r>
+        <w:t xml:space="preserve">Výber </w:t>
+      </w:r>
+      <w:r>
+        <w:t>rodičov</w:t>
+      </w:r>
       <w:bookmarkEnd w:id="8"/>
     </w:p>
     <w:p>
       <w:r>
-        <w:t xml:space="preserve">Z pôvodne zadaného zoznamu súradníc sa vytvorí inštancia triedy </w:t>
-      </w:r>
-      <w:r>
-        <w:rPr>
-          <w:rStyle w:val="KdChar"/>
-        </w:rPr>
-        <w:t>Graf</w:t>
-      </w:r>
-      <w:r>
-        <w:t xml:space="preserve">. Vytváraním permutácií pôvodného grafu sa vytvorí prvá populácia o zadanom počte jedincov. Každému z týchto jedincov pri jeho vytváraní trieda </w:t>
-      </w:r>
-      <w:r>
-        <w:rPr>
-          <w:rStyle w:val="KdChar"/>
-        </w:rPr>
-        <w:t>Graf</w:t>
-      </w:r>
-      <w:r>
-        <w:t xml:space="preserve"> vypočíta počet miest, dĺžku cesty a fitnes.</w:t>
-      </w:r>
-    </w:p>
-    <w:p>
-      <w:r>
-        <w:t>Takto vytvorená populácia vstupuje do evolučného cyklu ktorý prebehne zadaný počet generácií krát. V tomto cykle je vytvorené pole pravdepodobností, v ktorom sú uložené číselné hodnoty fitnes všetkých jedincov v populácií. Index do poľa pravdepodobností, na ktorom je uložený fitnes jedinca zodpovedá indexu  do poľa populácie, kde je uložený konkrétny jedinec.</w:t>
-      </w:r>
-      <w:r>
-        <w:t xml:space="preserve"> Takto vytvorené pole pravdepodobností vstupuje do funkcie na výber rodičov. Táto funkcia je jedným zo vstupných argumentov tohto algoritmu. Výbery rodičov budú samostatne popísané v nasledujúcej podkapitole. Funkcia na výber rodičov vráti dvojice rodičov. Dvojíc rodičov je polovičný počet oproti členom populácie, pretože každá dvojica rodičov splodí 2 potomkov. Z toho vyplýva, že v mojom programe musí byť počet členov populácie párne číslo.</w:t>
-      </w:r>
-    </w:p>
-    <w:p>
-      <w:r>
-        <w:t xml:space="preserve">Tieto dvojice rodičov ďalej vstupujú do funkcie </w:t>
-      </w:r>
-      <w:proofErr w:type="spellStart"/>
-      <w:r>
-        <w:rPr>
-          <w:rStyle w:val="KdChar"/>
-        </w:rPr>
-        <w:t>porod</w:t>
-      </w:r>
-      <w:proofErr w:type="spellEnd"/>
-      <w:r>
-        <w:t>, ktorá vytvorí deti týchto zadaných dvojíc rodičov. Tvorba detí rodičov bude popísaná v samostatnej podkapitole. Počet detí vrátený touto funkciou je zhodný s počtom členov pôvodnej populácie.</w:t>
-      </w:r>
-    </w:p>
-    <w:p>
-      <w:r>
-        <w:t xml:space="preserve">V prípade, že je zvolená možnosť na použitie metódy „Nová Krv“, 2 náhodné deti </w:t>
-      </w:r>
-      <w:r>
-        <w:t xml:space="preserve">z novej populácie </w:t>
-      </w:r>
-      <w:r>
-        <w:t>budú zabité a nahradené 2 novými</w:t>
-      </w:r>
-      <w:r>
-        <w:t xml:space="preserve"> jedincami,</w:t>
-      </w:r>
-      <w:r>
-        <w:t xml:space="preserve"> permutáciami pôvodného grafu.</w:t>
-      </w:r>
-    </w:p>
-    <w:p>
-      <w:r>
-        <w:t>V prípade zvolenia možnosti „Ponechanie najlepšieho jedinca“ bude najhoršie dieťa v novej populácií nahradené najlepším z rodičov.</w:t>
-      </w:r>
-    </w:p>
-    <w:p>
-      <w:r>
-        <w:t>Populácia rodičov je na konci cyklu nahradená populáciou detí a cyklus evolúcie sa vracia na začiatok, kedy sa opäť vyberajú rodičia, tvoria deti nahrádza populácia rodičov populáciou detí. Cyklus prebehne zadaný počet generácií krát.</w:t>
+        <w:t>Do funkcie evolučného algoritmu vstupuje ako argument funkcia pre výber rodičov. Implementoval som 2 rôzne metódy na výber rodičov.</w:t>
       </w:r>
     </w:p>
     <w:p/>
     <w:p>
       <w:pPr>
-        <w:pStyle w:val="Nadpis2"/>
-      </w:pPr>
-      <w:r>
-        <w:t xml:space="preserve"> </w:t>
-      </w:r>
-      <w:bookmarkStart w:id="9" w:name="_Toc56974092"/>
-      <w:r>
-        <w:t xml:space="preserve">Výber </w:t>
-      </w:r>
-      <w:r>
-        <w:t>rodičov</w:t>
+        <w:pStyle w:val="Nadpis3"/>
+      </w:pPr>
+      <w:bookmarkStart w:id="9" w:name="_Toc56974093"/>
+      <w:r>
+        <w:t>Ruleta</w:t>
       </w:r>
       <w:bookmarkEnd w:id="9"/>
-    </w:p>
-    <w:p>
-      <w:r>
-        <w:t>Do funkcie evolučného algoritmu vstupuje ako argument funkcia pre výber rodičov. Implementoval som 2 rôzne metódy na výber rodičov.</w:t>
-      </w:r>
-    </w:p>
-    <w:p/>
-    <w:p>
-      <w:pPr>
-        <w:pStyle w:val="Nadpis3"/>
-      </w:pPr>
-      <w:bookmarkStart w:id="10" w:name="_Toc56974093"/>
-      <w:r>
-        <w:t>Ruleta</w:t>
-      </w:r>
-      <w:bookmarkEnd w:id="10"/>
     </w:p>
     <w:p>
       <w:r>
@@ -3062,185 +3060,185 @@
       <w:pPr>
         <w:pStyle w:val="Nadpis3"/>
       </w:pPr>
-      <w:bookmarkStart w:id="11" w:name="_Toc56974094"/>
+      <w:bookmarkStart w:id="10" w:name="_Toc56974094"/>
       <w:r>
         <w:t>Turnaj</w:t>
       </w:r>
+      <w:bookmarkEnd w:id="10"/>
+    </w:p>
+    <w:p>
+      <w:r>
+        <w:t>Turnajový výber rodičov prebieha tak, že z pôvodnej populácie vyberiem náhodne 2 dvojice jedincov. Z každej takejto dvojice jedincov vyberiem jedinca s väčšou hodnotou fitnes. Týchto 2 lepších jedincov pridám do poľa ako dvojicu rodičov, ak sú navzájom odlišní.</w:t>
+      </w:r>
+    </w:p>
+    <w:p>
+      <w:r>
+        <w:t xml:space="preserve">Turnajový výber zabezpečuje, že sa môžu za rodiča vybrať aj horší jedinci, nesúci dôležitú genetickú informáciu. Pri výbere viacerých jedincov vstupujúcich do turnaja by hrozilo, že vyberaní budú iba tí najlepší, čo by pripomínalo riešenie </w:t>
+      </w:r>
+      <w:proofErr w:type="spellStart"/>
+      <w:r>
+        <w:t>elitarizmom</w:t>
+      </w:r>
+      <w:proofErr w:type="spellEnd"/>
+      <w:r>
+        <w:t>. Preto som zvolil, že do turnaja vstupujú vždy len 2 jedinci.</w:t>
+      </w:r>
+    </w:p>
+    <w:p>
+      <w:r>
+        <w:t xml:space="preserve">Funkcia </w:t>
+      </w:r>
+      <w:r>
+        <w:rPr>
+          <w:rStyle w:val="KdChar"/>
+        </w:rPr>
+        <w:t>turnaj</w:t>
+      </w:r>
+      <w:r>
+        <w:t xml:space="preserve"> má rovnaké argumenty aj návratovú hodnotu ako funkcia </w:t>
+      </w:r>
+      <w:r>
+        <w:rPr>
+          <w:rStyle w:val="KdChar"/>
+        </w:rPr>
+        <w:t>ruleta</w:t>
+      </w:r>
+      <w:r>
+        <w:t xml:space="preserve">. </w:t>
+      </w:r>
+    </w:p>
+    <w:p/>
+    <w:p>
+      <w:pPr>
+        <w:pStyle w:val="Nadpis2"/>
+      </w:pPr>
+      <w:bookmarkStart w:id="11" w:name="_Toc56974095"/>
+      <w:r>
+        <w:t>Kríženie rodičov</w:t>
+      </w:r>
       <w:bookmarkEnd w:id="11"/>
     </w:p>
     <w:p>
       <w:r>
-        <w:t>Turnajový výber rodičov prebieha tak, že z pôvodnej populácie vyberiem náhodne 2 dvojice jedincov. Z každej takejto dvojice jedincov vyberiem jedinca s väčšou hodnotou fitnes. Týchto 2 lepších jedincov pridám do poľa ako dvojicu rodičov, ak sú navzájom odlišní.</w:t>
-      </w:r>
-    </w:p>
-    <w:p>
-      <w:r>
-        <w:t xml:space="preserve">Turnajový výber zabezpečuje, že sa môžu za rodiča vybrať aj horší jedinci, nesúci dôležitú genetickú informáciu. Pri výbere viacerých jedincov vstupujúcich do turnaja by hrozilo, že vyberaní budú iba tí najlepší, čo by pripomínalo riešenie </w:t>
-      </w:r>
-      <w:proofErr w:type="spellStart"/>
-      <w:r>
-        <w:t>elitarizmom</w:t>
-      </w:r>
-      <w:proofErr w:type="spellEnd"/>
-      <w:r>
-        <w:t>. Preto som zvolil, že do turnaja vstupujú vždy len 2 jedinci.</w:t>
+        <w:t xml:space="preserve">Po tom, ako je konkrétnou funkciou vytvorené pole rodičov, začína kríženie. Kríženie zabezpečuje funkcia </w:t>
+      </w:r>
+      <w:proofErr w:type="spellStart"/>
+      <w:r>
+        <w:rPr>
+          <w:rStyle w:val="KdChar"/>
+        </w:rPr>
+        <w:t>porod</w:t>
+      </w:r>
+      <w:proofErr w:type="spellEnd"/>
+      <w:r>
+        <w:t>, ktorá vráti 2 deti jednej dvojici rodičov. Táto funkcia je volaná v cykle pre všetky dvojice rodičov. Tým sa zabezpečí konštantný počet členov populácie počas všetkých generácií.</w:t>
       </w:r>
     </w:p>
     <w:p>
       <w:r>
         <w:t xml:space="preserve">Funkcia </w:t>
       </w:r>
+      <w:proofErr w:type="spellStart"/>
       <w:r>
         <w:rPr>
           <w:rStyle w:val="KdChar"/>
         </w:rPr>
-        <w:t>turnaj</w:t>
-      </w:r>
-      <w:r>
-        <w:t xml:space="preserve"> má rovnaké argumenty aj návratovú hodnotu ako funkcia </w:t>
+        <w:t>porod</w:t>
+      </w:r>
+      <w:proofErr w:type="spellEnd"/>
+      <w:r>
+        <w:t xml:space="preserve"> dostane ako argumenty 2 rodičov a pravdepodobnosť mutácie. Náhodne vyberie 2 rôzne čísla z rozsahu 0 až počet miest tak, že prvé číslo je menšie ako druhé. Tieto čísla predstavujú súvislý úsek génov, ktoré sa premiestnia do dieťaťa.</w:t>
+      </w:r>
+    </w:p>
+    <w:p>
+      <w:r>
+        <w:t xml:space="preserve">Následne je volaná funkcia </w:t>
       </w:r>
       <w:r>
         <w:rPr>
           <w:rStyle w:val="KdChar"/>
         </w:rPr>
-        <w:t>ruleta</w:t>
-      </w:r>
-      <w:r>
-        <w:t xml:space="preserve">. </w:t>
-      </w:r>
+        <w:t>mixuj</w:t>
+      </w:r>
+      <w:r>
+        <w:t>, ktorá dostane v argumentoch počet miest, polia súradníc miest oboch rodičov a obe hranice. Následne z rodiča 1 vyberie úsek miest medzi hranicami. Z rodiča 2 vyberie všetky ostatné mestá v poradí, v akom sa nachádzajú v rodičovi 2. Tieto úseky súradníc spojí tak, že v dieťati sa nachádza súvislý úsek génov z rodiča 1 na tom istom mieste</w:t>
+      </w:r>
+      <w:r>
+        <w:t xml:space="preserve"> ako v rodičovi 1</w:t>
+      </w:r>
+      <w:r>
+        <w:t xml:space="preserve"> a pred ním a za ním sa nachádzajú zvyšné gény z rodiča 2.</w:t>
+      </w:r>
+      <w:r>
+        <w:t xml:space="preserve"> Funkcia vracia pole súradníc dieťaťa. Táto funkcia sa spúšťa pre každú dvojicu rodičov dvakrát, tak, že druhýkrát sa vymení poradie rodičov.</w:t>
+      </w:r>
+    </w:p>
+    <w:p>
+      <w:r>
+        <w:t xml:space="preserve">Po dvojnásobnom spustení funkcie mixuj s rozdielnym poradím rodičov sa vytvorili 2 polia súradníc pre 2 deti. Tieto deti – noví jedinci sú vytvorené ako inštancie triedy </w:t>
+      </w:r>
+      <w:r>
+        <w:rPr>
+          <w:rStyle w:val="KdChar"/>
+        </w:rPr>
+        <w:t>Graf</w:t>
+      </w:r>
+      <w:r>
+        <w:t xml:space="preserve">. Nad každým dieťaťom je potom zavolaná metóda triedy </w:t>
+      </w:r>
+      <w:r>
+        <w:rPr>
+          <w:rStyle w:val="KdChar"/>
+        </w:rPr>
+        <w:t>Graf</w:t>
+      </w:r>
+      <w:r>
+        <w:t xml:space="preserve"> – </w:t>
+      </w:r>
+      <w:proofErr w:type="spellStart"/>
+      <w:r>
+        <w:rPr>
+          <w:rStyle w:val="KdChar"/>
+        </w:rPr>
+        <w:t>mutacia</w:t>
+      </w:r>
+      <w:proofErr w:type="spellEnd"/>
+      <w:r>
+        <w:t>. Táto metóda so zadanou pravdepodobnosťou vykoná vyššie opísanú mutáciu na nových jedincoch.</w:t>
+      </w:r>
+    </w:p>
+    <w:p>
+      <w:r>
+        <w:t xml:space="preserve">Funkcia </w:t>
+      </w:r>
+      <w:proofErr w:type="spellStart"/>
+      <w:r>
+        <w:rPr>
+          <w:rStyle w:val="KdChar"/>
+        </w:rPr>
+        <w:t>porod</w:t>
+      </w:r>
+      <w:proofErr w:type="spellEnd"/>
+      <w:r>
+        <w:t xml:space="preserve"> vracia pole týchto 2 nových jedincov.</w:t>
+      </w:r>
+    </w:p>
+    <w:p>
+      <w:pPr>
+        <w:ind w:firstLine="0"/>
+      </w:pPr>
     </w:p>
     <w:p/>
     <w:p>
       <w:pPr>
         <w:pStyle w:val="Nadpis2"/>
       </w:pPr>
-      <w:bookmarkStart w:id="12" w:name="_Toc56974095"/>
-      <w:r>
-        <w:t>Kríženie rodičov</w:t>
-      </w:r>
-      <w:bookmarkEnd w:id="12"/>
-    </w:p>
-    <w:p>
-      <w:r>
-        <w:t xml:space="preserve">Po tom, ako je konkrétnou funkciou vytvorené pole rodičov, začína kríženie. Kríženie zabezpečuje funkcia </w:t>
-      </w:r>
-      <w:proofErr w:type="spellStart"/>
-      <w:r>
-        <w:rPr>
-          <w:rStyle w:val="KdChar"/>
-        </w:rPr>
-        <w:t>porod</w:t>
-      </w:r>
-      <w:proofErr w:type="spellEnd"/>
-      <w:r>
-        <w:t>, ktorá vráti 2 deti jednej dvojici rodičov. Táto funkcia je volaná v cykle pre všetky dvojice rodičov. Tým sa zabezpečí konštantný počet členov populácie počas všetkých generácií.</w:t>
-      </w:r>
-    </w:p>
-    <w:p>
-      <w:r>
-        <w:t xml:space="preserve">Funkcia </w:t>
-      </w:r>
-      <w:proofErr w:type="spellStart"/>
-      <w:r>
-        <w:rPr>
-          <w:rStyle w:val="KdChar"/>
-        </w:rPr>
-        <w:t>porod</w:t>
-      </w:r>
-      <w:proofErr w:type="spellEnd"/>
-      <w:r>
-        <w:t xml:space="preserve"> dostane ako argumenty 2 rodičov a pravdepodobnosť mutácie. Náhodne vyberie 2 rôzne čísla z rozsahu 0 až počet miest tak, že prvé číslo je menšie ako druhé. Tieto čísla predstavujú súvislý úsek génov, ktoré sa premiestnia do dieťaťa.</w:t>
-      </w:r>
-    </w:p>
-    <w:p>
-      <w:r>
-        <w:t xml:space="preserve">Následne je volaná funkcia </w:t>
-      </w:r>
-      <w:r>
-        <w:rPr>
-          <w:rStyle w:val="KdChar"/>
-        </w:rPr>
-        <w:t>mixuj</w:t>
-      </w:r>
-      <w:r>
-        <w:t>, ktorá dostane v argumentoch počet miest, polia súradníc miest oboch rodičov a obe hranice. Následne z rodiča 1 vyberie úsek miest medzi hranicami. Z rodiča 2 vyberie všetky ostatné mestá v poradí, v akom sa nachádzajú v rodičovi 2. Tieto úseky súradníc spojí tak, že v dieťati sa nachádza súvislý úsek génov z rodiča 1 na tom istom mieste</w:t>
-      </w:r>
-      <w:r>
-        <w:t xml:space="preserve"> ako v rodičovi 1</w:t>
-      </w:r>
-      <w:r>
-        <w:t xml:space="preserve"> a pred ním a za ním sa nachádzajú zvyšné gény z rodiča 2.</w:t>
-      </w:r>
-      <w:r>
-        <w:t xml:space="preserve"> Funkcia vracia pole súradníc dieťaťa. Táto funkcia sa spúšťa pre každú dvojicu rodičov dvakrát, tak, že druhýkrát sa vymení poradie rodičov.</w:t>
-      </w:r>
-    </w:p>
-    <w:p>
-      <w:r>
-        <w:t xml:space="preserve">Po dvojnásobnom spustení funkcie mixuj s rozdielnym poradím rodičov sa vytvorili 2 polia súradníc pre 2 deti. Tieto deti – noví jedinci sú vytvorené ako inštancie triedy </w:t>
-      </w:r>
-      <w:r>
-        <w:rPr>
-          <w:rStyle w:val="KdChar"/>
-        </w:rPr>
-        <w:t>Graf</w:t>
-      </w:r>
-      <w:r>
-        <w:t xml:space="preserve">. Nad každým dieťaťom je potom zavolaná metóda triedy </w:t>
-      </w:r>
-      <w:r>
-        <w:rPr>
-          <w:rStyle w:val="KdChar"/>
-        </w:rPr>
-        <w:t>Graf</w:t>
-      </w:r>
-      <w:r>
-        <w:t xml:space="preserve"> – </w:t>
-      </w:r>
-      <w:proofErr w:type="spellStart"/>
-      <w:r>
-        <w:rPr>
-          <w:rStyle w:val="KdChar"/>
-        </w:rPr>
-        <w:t>mutacia</w:t>
-      </w:r>
-      <w:proofErr w:type="spellEnd"/>
-      <w:r>
-        <w:t>. Táto metóda so zadanou pravdepodobnosťou vykoná vyššie opísanú mutáciu na nových jedincoch.</w:t>
-      </w:r>
-    </w:p>
-    <w:p>
-      <w:r>
-        <w:t xml:space="preserve">Funkcia </w:t>
-      </w:r>
-      <w:proofErr w:type="spellStart"/>
-      <w:r>
-        <w:rPr>
-          <w:rStyle w:val="KdChar"/>
-        </w:rPr>
-        <w:t>porod</w:t>
-      </w:r>
-      <w:proofErr w:type="spellEnd"/>
-      <w:r>
-        <w:t xml:space="preserve"> vracia pole týchto 2 nových jedincov.</w:t>
-      </w:r>
-    </w:p>
-    <w:p>
-      <w:pPr>
-        <w:ind w:firstLine="0"/>
-      </w:pPr>
-    </w:p>
-    <w:p/>
-    <w:p>
-      <w:pPr>
-        <w:pStyle w:val="Nadpis2"/>
-      </w:pPr>
-      <w:bookmarkStart w:id="13" w:name="_Toc56974096"/>
+      <w:bookmarkStart w:id="12" w:name="_Toc56974096"/>
       <w:r>
         <w:lastRenderedPageBreak/>
         <w:t>Návratové hodnoty</w:t>
       </w:r>
-      <w:bookmarkEnd w:id="13"/>
+      <w:bookmarkEnd w:id="12"/>
     </w:p>
     <w:p>
       <w:r>
@@ -3287,79 +3285,79 @@
           <w:numId w:val="2"/>
         </w:numPr>
       </w:pPr>
-      <w:bookmarkStart w:id="14" w:name="_Toc56974097"/>
+      <w:bookmarkStart w:id="13" w:name="_Toc56974097"/>
       <w:r>
         <w:t>Testovanie</w:t>
       </w:r>
+      <w:bookmarkEnd w:id="13"/>
+    </w:p>
+    <w:p/>
+    <w:p>
+      <w:r>
+        <w:t xml:space="preserve">Pre potreby testovania som si zvoli okrem zadaného testovacieho scenáru aj 3 vlastné. Funkcia </w:t>
+      </w:r>
+      <w:proofErr w:type="spellStart"/>
+      <w:r>
+        <w:rPr>
+          <w:rStyle w:val="KdChar"/>
+        </w:rPr>
+        <w:t>riadic</w:t>
+      </w:r>
+      <w:proofErr w:type="spellEnd"/>
+      <w:r>
+        <w:t xml:space="preserve"> manažuje ovládanie programu a dáva používateľovi na výber z možností spustenia testov a zadania vlastných parametrov. V tejto časti rozoberiem celkovo 4 testovacie scenáre. Keďže som zistil, že nastavenie 40 jedincov v populácií, 10000 generácií, pravdepodobnosť mutácií 0,1 a ponechávanie najlepšieho jedinca spolu s aktívnou Novou Krvou dosahuje najlepšie výsledky, tieto nastavenia v testovacích scenároch nemením a jediné čo mením, je </w:t>
+      </w:r>
+      <w:proofErr w:type="spellStart"/>
+      <w:r>
+        <w:t>seed</w:t>
+      </w:r>
+      <w:proofErr w:type="spellEnd"/>
+      <w:r>
+        <w:t xml:space="preserve"> pre </w:t>
+      </w:r>
+      <w:proofErr w:type="spellStart"/>
+      <w:r>
+        <w:t>random</w:t>
+      </w:r>
+      <w:proofErr w:type="spellEnd"/>
+      <w:r>
+        <w:t xml:space="preserve"> a spôsob výberu rodičov.</w:t>
+      </w:r>
+    </w:p>
+    <w:p>
+      <w:r>
+        <w:t xml:space="preserve">Testovacie výstupy sú výsledkom funkcie </w:t>
+      </w:r>
+      <w:proofErr w:type="spellStart"/>
+      <w:r>
+        <w:rPr>
+          <w:rStyle w:val="KdChar"/>
+        </w:rPr>
+        <w:t>automaticky_testovac</w:t>
+      </w:r>
+      <w:proofErr w:type="spellEnd"/>
+      <w:r>
+        <w:t xml:space="preserve">, ktorá vytvorila </w:t>
+      </w:r>
+      <w:proofErr w:type="spellStart"/>
+      <w:r>
+        <w:t>excel</w:t>
+      </w:r>
+      <w:proofErr w:type="spellEnd"/>
+      <w:r>
+        <w:t xml:space="preserve"> súbory pre všetky testovacie scenáre a zachytila výstup z konzoly do textového súboru. Všetky súbory sú označené kódom a obsahujú príslušné hodnoty a grafy.</w:t>
+      </w:r>
+    </w:p>
+    <w:p/>
+    <w:p>
+      <w:pPr>
+        <w:pStyle w:val="Nadpis3"/>
+      </w:pPr>
+      <w:bookmarkStart w:id="14" w:name="_Toc56974098"/>
+      <w:r>
+        <w:t>Testovací scenár zo zadania</w:t>
+      </w:r>
       <w:bookmarkEnd w:id="14"/>
-    </w:p>
-    <w:p/>
-    <w:p>
-      <w:r>
-        <w:t xml:space="preserve">Pre potreby testovania som si zvoli okrem zadaného testovacieho scenáru aj 3 vlastné. Funkcia </w:t>
-      </w:r>
-      <w:proofErr w:type="spellStart"/>
-      <w:r>
-        <w:rPr>
-          <w:rStyle w:val="KdChar"/>
-        </w:rPr>
-        <w:t>riadic</w:t>
-      </w:r>
-      <w:proofErr w:type="spellEnd"/>
-      <w:r>
-        <w:t xml:space="preserve"> manažuje ovládanie programu a dáva používateľovi na výber z možností spustenia testov a zadania vlastných parametrov. V tejto časti rozoberiem celkovo 4 testovacie scenáre. Keďže som zistil, že nastavenie 40 jedincov v populácií, 10000 generácií, pravdepodobnosť mutácií 0,1 a ponechávanie najlepšieho jedinca spolu s aktívnou Novou Krvou dosahuje najlepšie výsledky, tieto nastavenia v testovacích scenároch nemením a jediné čo mením, je </w:t>
-      </w:r>
-      <w:proofErr w:type="spellStart"/>
-      <w:r>
-        <w:t>seed</w:t>
-      </w:r>
-      <w:proofErr w:type="spellEnd"/>
-      <w:r>
-        <w:t xml:space="preserve"> pre </w:t>
-      </w:r>
-      <w:proofErr w:type="spellStart"/>
-      <w:r>
-        <w:t>random</w:t>
-      </w:r>
-      <w:proofErr w:type="spellEnd"/>
-      <w:r>
-        <w:t xml:space="preserve"> a spôsob výberu rodičov.</w:t>
-      </w:r>
-    </w:p>
-    <w:p>
-      <w:r>
-        <w:t xml:space="preserve">Testovacie výstupy sú výsledkom funkcie </w:t>
-      </w:r>
-      <w:proofErr w:type="spellStart"/>
-      <w:r>
-        <w:rPr>
-          <w:rStyle w:val="KdChar"/>
-        </w:rPr>
-        <w:t>automaticky_testovac</w:t>
-      </w:r>
-      <w:proofErr w:type="spellEnd"/>
-      <w:r>
-        <w:t xml:space="preserve">, ktorá vytvorila </w:t>
-      </w:r>
-      <w:proofErr w:type="spellStart"/>
-      <w:r>
-        <w:t>excel</w:t>
-      </w:r>
-      <w:proofErr w:type="spellEnd"/>
-      <w:r>
-        <w:t xml:space="preserve"> súbory pre všetky testovacie scenáre a zachytila výstup z konzoly do textového súboru. Všetky súbory sú označené kódom a obsahujú príslušné hodnoty a grafy.</w:t>
-      </w:r>
-    </w:p>
-    <w:p/>
-    <w:p>
-      <w:pPr>
-        <w:pStyle w:val="Nadpis3"/>
-      </w:pPr>
-      <w:bookmarkStart w:id="15" w:name="_Toc56974098"/>
-      <w:r>
-        <w:t>Testovací scenár zo zadania</w:t>
-      </w:r>
-      <w:bookmarkEnd w:id="15"/>
     </w:p>
     <w:p>
       <w:r>
@@ -3638,11 +3636,11 @@
       <w:pPr>
         <w:pStyle w:val="Nadpis3"/>
       </w:pPr>
-      <w:bookmarkStart w:id="16" w:name="_Toc56974099"/>
+      <w:bookmarkStart w:id="15" w:name="_Toc56974099"/>
       <w:r>
         <w:t>Testovací scenár A</w:t>
       </w:r>
-      <w:bookmarkEnd w:id="16"/>
+      <w:bookmarkEnd w:id="15"/>
     </w:p>
     <w:p>
       <w:r>
@@ -3899,11 +3897,11 @@
       <w:pPr>
         <w:pStyle w:val="Nadpis3"/>
       </w:pPr>
-      <w:bookmarkStart w:id="17" w:name="_Toc56974100"/>
+      <w:bookmarkStart w:id="16" w:name="_Toc56974100"/>
       <w:r>
         <w:t>Testovací scenár B</w:t>
       </w:r>
-      <w:bookmarkEnd w:id="17"/>
+      <w:bookmarkEnd w:id="16"/>
     </w:p>
     <w:p>
       <w:r>
@@ -4166,11 +4164,11 @@
       <w:pPr>
         <w:pStyle w:val="Nadpis3"/>
       </w:pPr>
-      <w:bookmarkStart w:id="18" w:name="_Toc56974101"/>
+      <w:bookmarkStart w:id="17" w:name="_Toc56974101"/>
       <w:r>
         <w:t>Testovací scenár C</w:t>
       </w:r>
-      <w:bookmarkEnd w:id="18"/>
+      <w:bookmarkEnd w:id="17"/>
     </w:p>
     <w:p>
       <w:r>
@@ -4433,12 +4431,12 @@
           <w:numId w:val="2"/>
         </w:numPr>
       </w:pPr>
-      <w:bookmarkStart w:id="19" w:name="_Toc56974102"/>
+      <w:bookmarkStart w:id="18" w:name="_Toc56974102"/>
       <w:r>
         <w:lastRenderedPageBreak/>
         <w:t>Používateľská príručka</w:t>
       </w:r>
-      <w:bookmarkEnd w:id="19"/>
+      <w:bookmarkEnd w:id="18"/>
     </w:p>
     <w:p/>
     <w:p>
@@ -4680,6 +4678,9 @@
         <w:ind w:firstLine="0"/>
       </w:pPr>
       <w:r>
+        <w:rPr>
+          <w:noProof/>
+        </w:rPr>
         <w:drawing>
           <wp:inline distT="0" distB="0" distL="0" distR="0" wp14:anchorId="66B2C30C" wp14:editId="053D6066">
             <wp:extent cx="5592402" cy="5619750"/>
@@ -4823,13 +4824,7 @@
         <w:t>s</w:t>
       </w:r>
       <w:r>
-        <w:t xml:space="preserve"> – číslo </w:t>
-      </w:r>
-      <w:r>
-        <w:t>–</w:t>
-      </w:r>
-      <w:r>
-        <w:t xml:space="preserve"> zadaný </w:t>
+        <w:t xml:space="preserve"> – číslo – zadaný </w:t>
       </w:r>
       <w:proofErr w:type="spellStart"/>
       <w:r>
@@ -4885,19 +4880,7 @@
         <w:t>c</w:t>
       </w:r>
       <w:r>
-        <w:t xml:space="preserve"> – číslo </w:t>
-      </w:r>
-      <w:r>
-        <w:t>–</w:t>
-      </w:r>
-      <w:r>
-        <w:t xml:space="preserve"> </w:t>
-      </w:r>
-      <w:r>
-        <w:t>počet členov generácie</w:t>
-      </w:r>
-      <w:r>
-        <w:t>, počet jedincov v populácií</w:t>
+        <w:t xml:space="preserve"> – číslo – počet členov generácie, počet jedincov v populácií</w:t>
       </w:r>
     </w:p>
     <w:p>
@@ -4949,10 +4932,7 @@
         <w:t>k</w:t>
       </w:r>
       <w:r>
-        <w:t xml:space="preserve"> – písmeno </w:t>
-      </w:r>
-      <w:r>
-        <w:t xml:space="preserve">– </w:t>
+        <w:t xml:space="preserve"> – písmeno – </w:t>
       </w:r>
       <w:r>
         <w:rPr>
@@ -4961,13 +4941,7 @@
         <w:t>t</w:t>
       </w:r>
       <w:r>
-        <w:t xml:space="preserve"> pre </w:t>
-      </w:r>
-      <w:r>
-        <w:t>používanie Novej krvi</w:t>
-      </w:r>
-      <w:r>
-        <w:t xml:space="preserve">, </w:t>
+        <w:t xml:space="preserve"> pre používanie Novej krvi, </w:t>
       </w:r>
       <w:r>
         <w:rPr>
@@ -4976,10 +4950,7 @@
         <w:t>f</w:t>
       </w:r>
       <w:r>
-        <w:t xml:space="preserve"> pre </w:t>
-      </w:r>
-      <w:r>
-        <w:t>nepoužívanie Novej Krvi</w:t>
+        <w:t xml:space="preserve"> pre nepoužívanie Novej Krvi</w:t>
       </w:r>
     </w:p>
     <w:p/>
@@ -4987,11 +4958,11 @@
       <w:pPr>
         <w:pStyle w:val="Nadpis2"/>
       </w:pPr>
-      <w:bookmarkStart w:id="20" w:name="_Toc56974103"/>
+      <w:bookmarkStart w:id="19" w:name="_Toc56974103"/>
       <w:r>
         <w:t>Nastavenia vzorových vstupov</w:t>
       </w:r>
-      <w:bookmarkEnd w:id="20"/>
+      <w:bookmarkEnd w:id="19"/>
     </w:p>
     <w:p>
       <w:r>
@@ -7855,7 +7826,7 @@
       <w:pPr>
         <w:pStyle w:val="Nadpis2"/>
       </w:pPr>
-      <w:bookmarkStart w:id="21" w:name="_Toc56974104"/>
+      <w:bookmarkStart w:id="20" w:name="_Toc56974104"/>
       <w:r>
         <w:lastRenderedPageBreak/>
         <w:t>Knižnice použité v</w:t>
@@ -7869,7 +7840,7 @@
       <w:r>
         <w:t xml:space="preserve"> a prevzatý kód</w:t>
       </w:r>
-      <w:bookmarkEnd w:id="21"/>
+      <w:bookmarkEnd w:id="20"/>
     </w:p>
     <w:p/>
     <w:p>
@@ -8027,107 +7998,83 @@
           <w:numId w:val="2"/>
         </w:numPr>
       </w:pPr>
-      <w:bookmarkStart w:id="22" w:name="_Toc56974105"/>
+      <w:bookmarkStart w:id="21" w:name="_Toc56974105"/>
       <w:r>
         <w:t>Zhodnotenie</w:t>
       </w:r>
+      <w:bookmarkEnd w:id="21"/>
+    </w:p>
+    <w:p/>
+    <w:p>
+      <w:r>
+        <w:t xml:space="preserve">Problém obchodného cestujúceho je optimalizačná úloha, pri ktorej riešenie brutálnou silou eventuálne nájde globálne optimum, ale v nereálnom čase. Preto sa na riešenie tohto problému používajú optimalizačné algoritmy. V tomto prípade som riešil Problém obchodného cestujúceho pomocou genetického algoritmu implementovaného v programovacom jazyku </w:t>
+      </w:r>
+      <w:proofErr w:type="spellStart"/>
+      <w:r>
+        <w:t>Python</w:t>
+      </w:r>
+      <w:proofErr w:type="spellEnd"/>
+      <w:r>
+        <w:t xml:space="preserve">. </w:t>
+      </w:r>
+    </w:p>
+    <w:p>
+      <w:r>
+        <w:t>Môj genetický algoritmus vyberá rodičov ruletou alebo turnajom, kríži ich výmenou úseku génov a prípadne mutuje ich deti. Môj implementovaný algoritmus dovoľuje používateľovi nastaviť vlastné hodnoty vstupných argumentov, ako sú počet členov populácie, počet generácií, výber rodiča, pravdepodobnosť mutácií detí, zabezpečenie prežitia najlepšieho jedinca z generácie a používanie Novej Krvi.</w:t>
+      </w:r>
+    </w:p>
+    <w:p>
+      <w:r>
+        <w:t xml:space="preserve">V testovaní som používal nastavenie: 40 jedincov v populácií, 10000 generácií, pravdepodobnosť mutácií 0,1 a ponechávanie najlepšieho jedinca spolu s aktívnou Novou Krvou. Mení sa </w:t>
+      </w:r>
+      <w:proofErr w:type="spellStart"/>
+      <w:r>
+        <w:t>seed</w:t>
+      </w:r>
+      <w:proofErr w:type="spellEnd"/>
+      <w:r>
+        <w:t xml:space="preserve"> pre </w:t>
+      </w:r>
+      <w:proofErr w:type="spellStart"/>
+      <w:r>
+        <w:t>random</w:t>
+      </w:r>
+      <w:proofErr w:type="spellEnd"/>
+      <w:r>
+        <w:t>, aby sa generovali iné súradnice a mení sa spôsob výberu rodičov.</w:t>
+      </w:r>
+    </w:p>
+    <w:p>
+      <w:r>
+        <w:t>V testovaní sa jasne ukázalo, že</w:t>
+      </w:r>
+      <w:r>
+        <w:t xml:space="preserve"> </w:t>
+      </w:r>
+      <w:r>
+        <w:t>výber rodičov ruletou zabezpečil postupné vylepšovanie nájdeného riešenia a dokázal sa dostať z lokálnych optím</w:t>
+      </w:r>
+      <w:r>
+        <w:t xml:space="preserve"> a výsledok sa blížil globálnemu optimu. Dá sa povedať, že s narastajúcim počtom generácií sa vylepšovalo riešenie. Z kriviek priemerného fitnes generácie je vidno, že v generácií sa vždy nachádzajú lepší, aj horší jedinci. To zvyšuje pravdepodobnosť toho, že riešenie sa blíži ku globálnemu optimu.</w:t>
+      </w:r>
+    </w:p>
+    <w:p>
+      <w:r>
+        <w:t xml:space="preserve">Výber rodičov turnajom spôsobil uviaznutie v lokálnom optime, z ktorého sa nedalo dostať ani mutáciami. Do lokálneho optima sa riešenie dostalo veľmi rýchlo a priemerné hodnoty fitnes generácií v grafe ukazujú, že v generáciách sa nachádzali len jedinci so zhruba rovnakými hodnotami fitnes, ktorí riešenie neposúvali ku globálnemu optimu, ale stagnovali v lokálnom optime. Preto je vhodnejšie používať riešenie ruletou. </w:t>
+      </w:r>
+    </w:p>
+    <w:p>
+      <w:r>
+        <w:lastRenderedPageBreak/>
+        <w:t>Vylepšenie by mohli priniesť ďalšie, komplexnejšie spôsoby výberu rodičov z populácie.</w:t>
+      </w:r>
+      <w:r>
+        <w:t xml:space="preserve"> Turnajový výber zlepšenie oproti rulete nepriniesol, pretože uviazol v lokálnom optime s jedincami, ktorých fitnes je navzájom veľmi podobné. Zlepšením, už implementovaným, je zabezpečenie prežitia najlepšieho jedinca v populácií a nahradzovanie 2 jedincov v každej populácií úplne novými jedincami – teda Nová Krv. Tieto zlepšenia výrazne kladným spôsobom ovplyvnili výsledky, preto som ich používal aj pri testovaní riešenia.</w:t>
+      </w:r>
+      <w:bookmarkStart w:id="22" w:name="_GoBack"/>
       <w:bookmarkEnd w:id="22"/>
     </w:p>
     <w:p/>
-    <w:p>
-      <w:r>
-        <w:t xml:space="preserve">Problém obchodného cestujúceho je optimalizačná úloha, pri ktorej riešenie brutálnou silou eventuálne nájde globálne optimum, ale v nereálnom čase. Preto sa na riešenie tohto problému používajú optimalizačné algoritmy. V tomto prípade som riešil Problém obchodného cestujúceho pomocou genetického algoritmu implementovaného v programovacom jazyku </w:t>
-      </w:r>
-      <w:proofErr w:type="spellStart"/>
-      <w:r>
-        <w:t>Python</w:t>
-      </w:r>
-      <w:proofErr w:type="spellEnd"/>
-      <w:r>
-        <w:t xml:space="preserve">. </w:t>
-      </w:r>
-    </w:p>
-    <w:p>
-      <w:r>
-        <w:t>Môj genetický algoritmus vyberá rodičov ruletou alebo turnajom, kríži ich výmenou úseku génov a prípadne mutuje ich deti. Môj implementovaný algoritmus dovoľuje používateľovi nastaviť vlastné hodnoty vstupných argumentov, ako sú počet členov populácie, počet generácií, výber rodiča, pravdepodobnosť mutácií detí, zabezpečenie prežitia najlepšieho jedinca z generácie a používanie Novej Krvi.</w:t>
-      </w:r>
-    </w:p>
-    <w:p>
-      <w:r>
-        <w:t>V testovaní som používal</w:t>
-      </w:r>
-      <w:r>
-        <w:t xml:space="preserve"> nastavenie</w:t>
-      </w:r>
-      <w:r>
-        <w:t>:</w:t>
-      </w:r>
-      <w:r>
-        <w:t xml:space="preserve"> 40 jedincov v populácií, 10000 generácií, pravdepodobnosť mutácií 0,1 a ponechávanie najlepšieho jedinca spolu s aktívnou Novou Krvou</w:t>
-      </w:r>
-      <w:r>
-        <w:t xml:space="preserve">. Mení sa </w:t>
-      </w:r>
-      <w:proofErr w:type="spellStart"/>
-      <w:r>
-        <w:t>seed</w:t>
-      </w:r>
-      <w:proofErr w:type="spellEnd"/>
-      <w:r>
-        <w:t xml:space="preserve"> pre </w:t>
-      </w:r>
-      <w:proofErr w:type="spellStart"/>
-      <w:r>
-        <w:t>random</w:t>
-      </w:r>
-      <w:proofErr w:type="spellEnd"/>
-      <w:r>
-        <w:t>, aby sa generovali iné súradnice a mení sa</w:t>
-      </w:r>
-      <w:r>
-        <w:t> spôsob výberu rodičov.</w:t>
-      </w:r>
-    </w:p>
-    <w:p>
-      <w:r>
-        <w:t>V testovaní sa jasne ukázalo, že</w:t>
-      </w:r>
-      <w:r>
-        <w:t xml:space="preserve"> </w:t>
-      </w:r>
-      <w:r>
-        <w:t>výber rodičov ruletou zabezpečil postupné vylepšovanie nájdeného riešenia a dokázal sa dostať z lokálnych optím</w:t>
-      </w:r>
-      <w:r>
-        <w:t xml:space="preserve"> a výsledok sa blížil globálnemu optimu. Dá sa povedať, že s narastajúcim počtom generácií sa vylepšovalo riešenie. </w:t>
-      </w:r>
-      <w:r>
-        <w:t>Z kriv</w:t>
-      </w:r>
-      <w:r>
-        <w:t>iek</w:t>
-      </w:r>
-      <w:r>
-        <w:t xml:space="preserve"> priemerného fitnes generácie je vidno, že v generácií sa </w:t>
-      </w:r>
-      <w:r>
-        <w:t xml:space="preserve">vždy </w:t>
-      </w:r>
-      <w:r>
-        <w:t>nachádzajú lepší, aj horší jedinci.</w:t>
-      </w:r>
-      <w:r>
-        <w:t xml:space="preserve"> To zvyšuje pravdepodobnosť toho, že riešenie sa blíži ku globálnemu optimu.</w:t>
-      </w:r>
-    </w:p>
-    <w:p>
-      <w:r>
-        <w:t xml:space="preserve">Výber rodičov turnajom spôsobil uviaznutie v lokálnom optime, z ktorého sa nedalo dostať ani mutáciami. Do lokálneho optima sa riešenie dostalo veľmi rýchlo a priemerné hodnoty fitnes generácií v grafe ukazujú, že v generáciách sa nachádzali len jedinci so zhruba rovnakými hodnotami fitnes, ktorí riešenie neposúvali ku globálnemu optimu, ale stagnovali v lokálnom optime. Preto je vhodnejšie používať riešenie ruletou. </w:t>
-      </w:r>
-      <w:r>
-        <w:t xml:space="preserve"> </w:t>
-      </w:r>
-    </w:p>
     <w:sectPr>
       <w:footerReference w:type="default" r:id="rId20"/>
       <w:type w:val="continuous"/>
@@ -8176,6 +8123,7 @@
         <w:docPartUnique/>
       </w:docPartObj>
     </w:sdtPr>
+    <w:sdtEndPr/>
     <w:sdtContent>
       <w:p>
         <w:pPr>
@@ -8354,6 +8302,7 @@
     <w:lvl w:ilvl="2">
       <w:start w:val="1"/>
       <w:numFmt w:val="decimal"/>
+      <w:pStyle w:val="Nadpis3"/>
       <w:isLgl/>
       <w:lvlText w:val="%1.%2.%3"/>
       <w:lvlJc w:val="left"/>
@@ -9049,6 +8998,7 @@
   <w:style w:type="character" w:default="1" w:styleId="Predvolenpsmoodseku">
     <w:name w:val="Default Paragraph Font"/>
     <w:uiPriority w:val="1"/>
+    <w:semiHidden/>
     <w:unhideWhenUsed/>
   </w:style>
   <w:style w:type="table" w:default="1" w:styleId="Normlnatabuka">
@@ -9597,7 +9547,7 @@
 </file>
 
 <file path=customXml/itemProps1.xml><?xml version="1.0" encoding="utf-8"?>
-<ds:datastoreItem xmlns:ds="http://schemas.openxmlformats.org/officeDocument/2006/customXml" ds:itemID="{483F64FC-5289-4F9D-85BA-CB0C573E7703}">
+<ds:datastoreItem xmlns:ds="http://schemas.openxmlformats.org/officeDocument/2006/customXml" ds:itemID="{924B2A51-8E67-4638-B8F9-89EEAEB53727}">
   <ds:schemaRefs>
     <ds:schemaRef ds:uri="http://schemas.openxmlformats.org/officeDocument/2006/bibliography"/>
   </ds:schemaRefs>

</xml_diff>